<commit_message>
Add the TMCStepper library to enable controlling the features of the TMC2209 like CoolStep to save 75% energy and StealthChop to make the stepper motors silent at low speed. Replace the LED logic with one that uses the I2S to drive WS2812 addressable LEDs Update JTAG debugging documentation
</commit_message>
<xml_diff>
--- a/Related chip information/ESP32 JTAG info.docx
+++ b/Related chip information/ESP32 JTAG info.docx
@@ -18,7 +18,7 @@
           <w14:ligatures w14:val="none"/>
         </w:rPr>
       </w:pPr>
-      <w:hyperlink r:id="rId4" w:anchor="id3" w:history="1">
+      <w:hyperlink r:id="rId5" w:anchor="id3" w:history="1">
         <w:r>
           <w:rPr>
             <w:rFonts w:ascii="Roboto Slab" w:eastAsia="Times New Roman" w:hAnsi="Roboto Slab" w:cs="Roboto Slab"/>
@@ -73,7 +73,7 @@
                     </pic:cNvPicPr>
                   </pic:nvPicPr>
                   <pic:blipFill>
-                    <a:blip r:embed="rId5">
+                    <a:blip r:embed="rId6">
                       <a:extLst>
                         <a:ext uri="{28A0092B-C50C-407E-A947-70E740481C1C}">
                           <a14:useLocalDpi xmlns:a14="http://schemas.microsoft.com/office/drawing/2010/main" val="0"/>
@@ -123,10 +123,11 @@
         <w:tblLook w:val="04A0" w:firstRow="1" w:lastRow="0" w:firstColumn="1" w:lastColumn="0" w:noHBand="0" w:noVBand="1"/>
       </w:tblPr>
       <w:tblGrid>
-        <w:gridCol w:w="2599"/>
-        <w:gridCol w:w="1383"/>
-        <w:gridCol w:w="1343"/>
-        <w:gridCol w:w="4019"/>
+        <w:gridCol w:w="2342"/>
+        <w:gridCol w:w="915"/>
+        <w:gridCol w:w="1311"/>
+        <w:gridCol w:w="1314"/>
+        <w:gridCol w:w="3462"/>
       </w:tblGrid>
       <w:tr>
         <w:trPr>
@@ -173,6 +174,54 @@
                 <w14:ligatures w14:val="none"/>
               </w:rPr>
               <w:t>ESP-Prog JTAG 10-Pin Connector</w:t>
+            </w:r>
+          </w:p>
+        </w:tc>
+        <w:tc>
+          <w:tcPr>
+            <w:tcW w:w="0" w:type="auto"/>
+            <w:tcBorders>
+              <w:top w:val="single" w:sz="6" w:space="0" w:color="E1E4E5"/>
+              <w:left w:val="single" w:sz="6" w:space="0" w:color="E1E4E5"/>
+              <w:bottom w:val="single" w:sz="6" w:space="0" w:color="E1E4E5"/>
+              <w:right w:val="single" w:sz="6" w:space="0" w:color="E1E4E5"/>
+            </w:tcBorders>
+          </w:tcPr>
+          <w:p>
+            <w:pPr>
+              <w:spacing w:after="0" w:line="240" w:lineRule="auto"/>
+              <w:jc w:val="center"/>
+              <w:rPr>
+                <w:rFonts w:ascii="Times New Roman" w:eastAsia="Times New Roman" w:hAnsi="Times New Roman" w:cs="Times New Roman"/>
+                <w:b/>
+                <w:bCs/>
+                <w:color w:val="000000"/>
+                <w:kern w:val="0"/>
+                <w14:ligatures w14:val="none"/>
+              </w:rPr>
+            </w:pPr>
+            <w:r>
+              <w:rPr>
+                <w:rFonts w:ascii="Times New Roman" w:eastAsia="Times New Roman" w:hAnsi="Times New Roman" w:cs="Times New Roman"/>
+                <w:b/>
+                <w:bCs/>
+                <w:color w:val="000000"/>
+                <w:kern w:val="0"/>
+                <w14:ligatures w14:val="none"/>
+              </w:rPr>
+              <w:t>PCB Header</w:t>
+            </w:r>
+            <w:r>
+              <w:rPr>
+                <w:rFonts w:ascii="Times New Roman" w:eastAsia="Times New Roman" w:hAnsi="Times New Roman" w:cs="Times New Roman"/>
+                <w:b/>
+                <w:bCs/>
+                <w:color w:val="000000"/>
+                <w:kern w:val="0"/>
+                <w14:ligatures w14:val="none"/>
+              </w:rPr>
+              <w:br/>
+              <w:t>Pin</w:t>
             </w:r>
           </w:p>
         </w:tc>
@@ -330,6 +379,38 @@
           <w:p>
             <w:pPr>
               <w:spacing w:after="0" w:line="240" w:lineRule="auto"/>
+              <w:jc w:val="center"/>
+              <w:rPr>
+                <w:rFonts w:ascii="Times New Roman" w:eastAsia="Times New Roman" w:hAnsi="Times New Roman" w:cs="Times New Roman"/>
+                <w:kern w:val="0"/>
+                <w14:ligatures w14:val="none"/>
+              </w:rPr>
+            </w:pPr>
+            <w:r>
+              <w:rPr>
+                <w:rFonts w:ascii="Times New Roman" w:eastAsia="Times New Roman" w:hAnsi="Times New Roman" w:cs="Times New Roman"/>
+                <w:kern w:val="0"/>
+                <w14:ligatures w14:val="none"/>
+              </w:rPr>
+              <w:t>6</w:t>
+            </w:r>
+          </w:p>
+        </w:tc>
+        <w:tc>
+          <w:tcPr>
+            <w:tcW w:w="0" w:type="auto"/>
+            <w:tcBorders>
+              <w:left w:val="single" w:sz="6" w:space="0" w:color="E1E4E5"/>
+              <w:bottom w:val="single" w:sz="6" w:space="0" w:color="E1E4E5"/>
+              <w:right w:val="single" w:sz="6" w:space="0" w:color="E1E4E5"/>
+            </w:tcBorders>
+            <w:shd w:val="clear" w:color="auto" w:fill="F3F6F6"/>
+            <w:vAlign w:val="center"/>
+          </w:tcPr>
+          <w:p>
+            <w:pPr>
+              <w:spacing w:after="0" w:line="240" w:lineRule="auto"/>
+              <w:jc w:val="center"/>
               <w:rPr>
                 <w:rFonts w:ascii="Times New Roman" w:eastAsia="Times New Roman" w:hAnsi="Times New Roman" w:cs="Times New Roman"/>
                 <w:kern w:val="0"/>
@@ -476,6 +557,7 @@
           <w:p>
             <w:pPr>
               <w:spacing w:after="0" w:line="240" w:lineRule="auto"/>
+              <w:jc w:val="center"/>
               <w:rPr>
                 <w:rFonts w:ascii="Times New Roman" w:eastAsia="Times New Roman" w:hAnsi="Times New Roman" w:cs="Times New Roman"/>
                 <w:kern w:val="0"/>
@@ -489,6 +571,37 @@
                 <w14:ligatures w14:val="none"/>
               </w:rPr>
               <w:t>2</w:t>
+            </w:r>
+          </w:p>
+        </w:tc>
+        <w:tc>
+          <w:tcPr>
+            <w:tcW w:w="0" w:type="auto"/>
+            <w:tcBorders>
+              <w:left w:val="single" w:sz="6" w:space="0" w:color="E1E4E5"/>
+              <w:bottom w:val="single" w:sz="6" w:space="0" w:color="E1E4E5"/>
+              <w:right w:val="single" w:sz="6" w:space="0" w:color="E1E4E5"/>
+            </w:tcBorders>
+            <w:shd w:val="clear" w:color="auto" w:fill="F3F6F6"/>
+            <w:vAlign w:val="center"/>
+          </w:tcPr>
+          <w:p>
+            <w:pPr>
+              <w:spacing w:after="0" w:line="240" w:lineRule="auto"/>
+              <w:jc w:val="center"/>
+              <w:rPr>
+                <w:rFonts w:ascii="Times New Roman" w:eastAsia="Times New Roman" w:hAnsi="Times New Roman" w:cs="Times New Roman"/>
+                <w:kern w:val="0"/>
+                <w14:ligatures w14:val="none"/>
+              </w:rPr>
+            </w:pPr>
+            <w:r>
+              <w:rPr>
+                <w:rFonts w:ascii="Times New Roman" w:eastAsia="Times New Roman" w:hAnsi="Times New Roman" w:cs="Times New Roman"/>
+                <w:kern w:val="0"/>
+                <w14:ligatures w14:val="none"/>
+              </w:rPr>
+              <w:t>5</w:t>
             </w:r>
           </w:p>
         </w:tc>
@@ -622,6 +735,7 @@
           <w:p>
             <w:pPr>
               <w:spacing w:after="0" w:line="240" w:lineRule="auto"/>
+              <w:jc w:val="center"/>
               <w:rPr>
                 <w:rFonts w:ascii="Times New Roman" w:eastAsia="Times New Roman" w:hAnsi="Times New Roman" w:cs="Times New Roman"/>
                 <w:kern w:val="0"/>
@@ -635,6 +749,36 @@
                 <w14:ligatures w14:val="none"/>
               </w:rPr>
               <w:t>8</w:t>
+            </w:r>
+          </w:p>
+        </w:tc>
+        <w:tc>
+          <w:tcPr>
+            <w:tcW w:w="0" w:type="auto"/>
+            <w:tcBorders>
+              <w:left w:val="single" w:sz="6" w:space="0" w:color="E1E4E5"/>
+              <w:bottom w:val="single" w:sz="2" w:space="0" w:color="E1E4E5"/>
+              <w:right w:val="single" w:sz="6" w:space="0" w:color="E1E4E5"/>
+            </w:tcBorders>
+            <w:vAlign w:val="center"/>
+          </w:tcPr>
+          <w:p>
+            <w:pPr>
+              <w:spacing w:after="0" w:line="240" w:lineRule="auto"/>
+              <w:jc w:val="center"/>
+              <w:rPr>
+                <w:rFonts w:ascii="Times New Roman" w:eastAsia="Times New Roman" w:hAnsi="Times New Roman" w:cs="Times New Roman"/>
+                <w:kern w:val="0"/>
+                <w14:ligatures w14:val="none"/>
+              </w:rPr>
+            </w:pPr>
+            <w:r>
+              <w:rPr>
+                <w:rFonts w:ascii="Times New Roman" w:eastAsia="Times New Roman" w:hAnsi="Times New Roman" w:cs="Times New Roman"/>
+                <w:kern w:val="0"/>
+                <w14:ligatures w14:val="none"/>
+              </w:rPr>
+              <w:t>4</w:t>
             </w:r>
           </w:p>
         </w:tc>
@@ -768,6 +912,37 @@
           <w:p>
             <w:pPr>
               <w:spacing w:after="0" w:line="240" w:lineRule="auto"/>
+              <w:jc w:val="center"/>
+              <w:rPr>
+                <w:rFonts w:ascii="Times New Roman" w:eastAsia="Times New Roman" w:hAnsi="Times New Roman" w:cs="Times New Roman"/>
+                <w:kern w:val="0"/>
+                <w14:ligatures w14:val="none"/>
+              </w:rPr>
+            </w:pPr>
+            <w:r>
+              <w:rPr>
+                <w:rFonts w:ascii="Times New Roman" w:eastAsia="Times New Roman" w:hAnsi="Times New Roman" w:cs="Times New Roman"/>
+                <w:kern w:val="0"/>
+                <w14:ligatures w14:val="none"/>
+              </w:rPr>
+              <w:t>3</w:t>
+            </w:r>
+          </w:p>
+        </w:tc>
+        <w:tc>
+          <w:tcPr>
+            <w:tcW w:w="0" w:type="auto"/>
+            <w:tcBorders>
+              <w:left w:val="single" w:sz="6" w:space="0" w:color="E1E4E5"/>
+              <w:bottom w:val="single" w:sz="6" w:space="0" w:color="E1E4E5"/>
+              <w:right w:val="single" w:sz="6" w:space="0" w:color="E1E4E5"/>
+            </w:tcBorders>
+            <w:vAlign w:val="center"/>
+          </w:tcPr>
+          <w:p>
+            <w:pPr>
+              <w:spacing w:after="0" w:line="240" w:lineRule="auto"/>
+              <w:jc w:val="center"/>
               <w:rPr>
                 <w:rFonts w:ascii="Times New Roman" w:eastAsia="Times New Roman" w:hAnsi="Times New Roman" w:cs="Times New Roman"/>
                 <w:kern w:val="0"/>
@@ -914,6 +1089,7 @@
           <w:p>
             <w:pPr>
               <w:spacing w:after="0" w:line="240" w:lineRule="auto"/>
+              <w:jc w:val="center"/>
               <w:rPr>
                 <w:rFonts w:ascii="Times New Roman" w:eastAsia="Times New Roman" w:hAnsi="Times New Roman" w:cs="Times New Roman"/>
                 <w:kern w:val="0"/>
@@ -927,6 +1103,36 @@
                 <w14:ligatures w14:val="none"/>
               </w:rPr>
               <w:t>4</w:t>
+            </w:r>
+          </w:p>
+        </w:tc>
+        <w:tc>
+          <w:tcPr>
+            <w:tcW w:w="0" w:type="auto"/>
+            <w:tcBorders>
+              <w:left w:val="single" w:sz="6" w:space="0" w:color="E1E4E5"/>
+              <w:bottom w:val="single" w:sz="6" w:space="0" w:color="E1E4E5"/>
+              <w:right w:val="single" w:sz="6" w:space="0" w:color="E1E4E5"/>
+            </w:tcBorders>
+            <w:vAlign w:val="center"/>
+          </w:tcPr>
+          <w:p>
+            <w:pPr>
+              <w:spacing w:after="0" w:line="240" w:lineRule="auto"/>
+              <w:jc w:val="center"/>
+              <w:rPr>
+                <w:rFonts w:ascii="Times New Roman" w:eastAsia="Times New Roman" w:hAnsi="Times New Roman" w:cs="Times New Roman"/>
+                <w:kern w:val="0"/>
+                <w14:ligatures w14:val="none"/>
+              </w:rPr>
+            </w:pPr>
+            <w:r>
+              <w:rPr>
+                <w:rFonts w:ascii="Times New Roman" w:eastAsia="Times New Roman" w:hAnsi="Times New Roman" w:cs="Times New Roman"/>
+                <w:kern w:val="0"/>
+                <w14:ligatures w14:val="none"/>
+              </w:rPr>
+              <w:t>2</w:t>
             </w:r>
           </w:p>
         </w:tc>
@@ -1060,6 +1266,38 @@
           <w:p>
             <w:pPr>
               <w:spacing w:after="0" w:line="240" w:lineRule="auto"/>
+              <w:jc w:val="center"/>
+              <w:rPr>
+                <w:rFonts w:ascii="Times New Roman" w:eastAsia="Times New Roman" w:hAnsi="Times New Roman" w:cs="Times New Roman"/>
+                <w:kern w:val="0"/>
+                <w14:ligatures w14:val="none"/>
+              </w:rPr>
+            </w:pPr>
+            <w:r>
+              <w:rPr>
+                <w:rFonts w:ascii="Times New Roman" w:eastAsia="Times New Roman" w:hAnsi="Times New Roman" w:cs="Times New Roman"/>
+                <w:kern w:val="0"/>
+                <w14:ligatures w14:val="none"/>
+              </w:rPr>
+              <w:t>1</w:t>
+            </w:r>
+          </w:p>
+        </w:tc>
+        <w:tc>
+          <w:tcPr>
+            <w:tcW w:w="0" w:type="auto"/>
+            <w:tcBorders>
+              <w:left w:val="single" w:sz="6" w:space="0" w:color="E1E4E5"/>
+              <w:bottom w:val="single" w:sz="6" w:space="0" w:color="E1E4E5"/>
+              <w:right w:val="single" w:sz="6" w:space="0" w:color="E1E4E5"/>
+            </w:tcBorders>
+            <w:shd w:val="clear" w:color="auto" w:fill="F3F6F6"/>
+            <w:vAlign w:val="center"/>
+          </w:tcPr>
+          <w:p>
+            <w:pPr>
+              <w:spacing w:after="0" w:line="240" w:lineRule="auto"/>
+              <w:jc w:val="center"/>
               <w:rPr>
                 <w:rFonts w:ascii="Times New Roman" w:eastAsia="Times New Roman" w:hAnsi="Times New Roman" w:cs="Times New Roman"/>
                 <w:kern w:val="0"/>
@@ -1187,6 +1425,187 @@
       </w:tr>
     </w:tbl>
     <w:p/>
+    <w:p>
+      <w:pPr>
+        <w:pStyle w:val="Heading2"/>
+      </w:pPr>
+      <w:r>
+        <w:t>USB configuration</w:t>
+      </w:r>
+    </w:p>
+    <w:p>
+      <w:pPr>
+        <w:pStyle w:val="ListParagraph"/>
+        <w:numPr>
+          <w:ilvl w:val="0"/>
+          <w:numId w:val="1"/>
+        </w:numPr>
+      </w:pPr>
+      <w:r>
+        <w:t>After wiring it up, p</w:t>
+      </w:r>
+      <w:r>
+        <w:t xml:space="preserve">lug </w:t>
+      </w:r>
+      <w:r>
+        <w:t>the</w:t>
+      </w:r>
+      <w:r>
+        <w:t xml:space="preserve"> ESP-Prog debugger</w:t>
+      </w:r>
+      <w:r>
+        <w:t xml:space="preserve"> board</w:t>
+      </w:r>
+      <w:r>
+        <w:t xml:space="preserve"> into a free USB port on your PC</w:t>
+      </w:r>
+    </w:p>
+    <w:p>
+      <w:pPr>
+        <w:pStyle w:val="ListParagraph"/>
+        <w:numPr>
+          <w:ilvl w:val="0"/>
+          <w:numId w:val="1"/>
+        </w:numPr>
+      </w:pPr>
+      <w:r>
+        <w:t xml:space="preserve">Run </w:t>
+      </w:r>
+      <w:r>
+        <w:t xml:space="preserve">Zadig.exe </w:t>
+      </w:r>
+      <w:r>
+        <w:t>and check the “</w:t>
+      </w:r>
+      <w:r>
+        <w:t>Options/List All Devices</w:t>
+      </w:r>
+      <w:r>
+        <w:t>”</w:t>
+      </w:r>
+      <w:r>
+        <w:t xml:space="preserve"> option</w:t>
+      </w:r>
+    </w:p>
+    <w:p>
+      <w:pPr>
+        <w:pStyle w:val="ListParagraph"/>
+        <w:numPr>
+          <w:ilvl w:val="0"/>
+          <w:numId w:val="1"/>
+        </w:numPr>
+      </w:pPr>
+      <w:r>
+        <w:t>Find “Dual RS232-HS (Interface 0)” and replace the driver with “WinUSB (v6.1.7600.16385)”</w:t>
+      </w:r>
+    </w:p>
+    <w:p>
+      <w:pPr>
+        <w:pStyle w:val="ListParagraph"/>
+        <w:numPr>
+          <w:ilvl w:val="0"/>
+          <w:numId w:val="1"/>
+        </w:numPr>
+      </w:pPr>
+      <w:r>
+        <w:t>Find “Dual RS232-HS (Interface 0)” and replace the driver with “WinUSB (v6.1.7600.16385)”</w:t>
+      </w:r>
+    </w:p>
+    <w:p>
+      <w:r>
+        <w:rPr>
+          <w:noProof/>
+        </w:rPr>
+        <w:lastRenderedPageBreak/>
+        <w:drawing>
+          <wp:inline distT="0" distB="0" distL="0" distR="0" wp14:anchorId="70CFEAFF" wp14:editId="73771ACA">
+            <wp:extent cx="5658640" cy="2581635"/>
+            <wp:effectExtent l="0" t="0" r="0" b="9525"/>
+            <wp:docPr id="1257635883" name="Picture 1"/>
+            <wp:cNvGraphicFramePr>
+              <a:graphicFrameLocks xmlns:a="http://schemas.openxmlformats.org/drawingml/2006/main" noChangeAspect="1"/>
+            </wp:cNvGraphicFramePr>
+            <a:graphic xmlns:a="http://schemas.openxmlformats.org/drawingml/2006/main">
+              <a:graphicData uri="http://schemas.openxmlformats.org/drawingml/2006/picture">
+                <pic:pic xmlns:pic="http://schemas.openxmlformats.org/drawingml/2006/picture">
+                  <pic:nvPicPr>
+                    <pic:cNvPr id="1257635883" name=""/>
+                    <pic:cNvPicPr/>
+                  </pic:nvPicPr>
+                  <pic:blipFill>
+                    <a:blip r:embed="rId7"/>
+                    <a:stretch>
+                      <a:fillRect/>
+                    </a:stretch>
+                  </pic:blipFill>
+                  <pic:spPr>
+                    <a:xfrm>
+                      <a:off x="0" y="0"/>
+                      <a:ext cx="5658640" cy="2581635"/>
+                    </a:xfrm>
+                    <a:prstGeom prst="rect">
+                      <a:avLst/>
+                    </a:prstGeom>
+                  </pic:spPr>
+                </pic:pic>
+              </a:graphicData>
+            </a:graphic>
+          </wp:inline>
+        </w:drawing>
+      </w:r>
+    </w:p>
+    <w:p>
+      <w:r>
+        <w:t>Add the following lines to platform.ini:</w:t>
+      </w:r>
+    </w:p>
+    <w:p>
+      <w:pPr>
+        <w:spacing w:after="0"/>
+        <w:rPr>
+          <w:rFonts w:ascii="Consolas" w:hAnsi="Consolas"/>
+        </w:rPr>
+      </w:pPr>
+      <w:r>
+        <w:rPr>
+          <w:rFonts w:ascii="Consolas" w:hAnsi="Consolas"/>
+        </w:rPr>
+        <w:t>debug_tool = esp-prog</w:t>
+      </w:r>
+    </w:p>
+    <w:p>
+      <w:pPr>
+        <w:spacing w:after="0"/>
+        <w:rPr>
+          <w:rFonts w:ascii="Consolas" w:hAnsi="Consolas"/>
+        </w:rPr>
+      </w:pPr>
+      <w:r>
+        <w:rPr>
+          <w:rFonts w:ascii="Consolas" w:hAnsi="Consolas"/>
+        </w:rPr>
+        <w:t>debug_init_break = tbreak setup</w:t>
+      </w:r>
+    </w:p>
+    <w:p/>
+    <w:p>
+      <w:pPr>
+        <w:pStyle w:val="Heading2"/>
+      </w:pPr>
+      <w:r>
+        <w:t>Notes</w:t>
+      </w:r>
+    </w:p>
+    <w:p>
+      <w:r>
+        <w:t>Jumpers on the ESP-Prog board allow you to choose 3.3V or 5V output. It should match the power pin VDD is connected to on the ESP32.</w:t>
+      </w:r>
+    </w:p>
+    <w:p>
+      <w:r>
+        <w:t>To get it to update and debug successfully, I didn’t plug in the JTAG power wire to the ESP32 (the orange wire on pin closest to USB port). I can then plug in the regular USB port from ESP32 to PC which powers the ESP32.</w:t>
+      </w:r>
+    </w:p>
     <w:sectPr>
       <w:pgSz w:w="12240" w:h="15840"/>
       <w:pgMar w:top="1440" w:right="1440" w:bottom="1440" w:left="1440" w:header="720" w:footer="720" w:gutter="0"/>
@@ -1195,6 +1614,100 @@
     </w:sectPr>
   </w:body>
 </w:document>
+</file>
+
+<file path=word/numbering.xml><?xml version="1.0" encoding="utf-8"?>
+<w:numbering xmlns:wpc="http://schemas.microsoft.com/office/word/2010/wordprocessingCanvas" xmlns:cx="http://schemas.microsoft.com/office/drawing/2014/chartex" xmlns:cx1="http://schemas.microsoft.com/office/drawing/2015/9/8/chartex" xmlns:cx2="http://schemas.microsoft.com/office/drawing/2015/10/21/chartex" xmlns:cx3="http://schemas.microsoft.com/office/drawing/2016/5/9/chartex" xmlns:cx4="http://schemas.microsoft.com/office/drawing/2016/5/10/chartex" xmlns:cx5="http://schemas.microsoft.com/office/drawing/2016/5/11/chartex" xmlns:cx6="http://schemas.microsoft.com/office/drawing/2016/5/12/chartex" xmlns:cx7="http://schemas.microsoft.com/office/drawing/2016/5/13/chartex" xmlns:cx8="http://schemas.microsoft.com/office/drawing/2016/5/14/chartex" xmlns:mc="http://schemas.openxmlformats.org/markup-compatibility/2006" xmlns:aink="http://schemas.microsoft.com/office/drawing/2016/ink" xmlns:am3d="http://schemas.microsoft.com/office/drawing/2017/model3d" xmlns:o="urn:schemas-microsoft-com:office:office" xmlns:oel="http://schemas.microsoft.com/office/2019/extlst" xmlns:r="http://schemas.openxmlformats.org/officeDocument/2006/relationships" xmlns:m="http://schemas.openxmlformats.org/officeDocument/2006/math" xmlns:v="urn:schemas-microsoft-com:vml" xmlns:wp14="http://schemas.microsoft.com/office/word/2010/wordprocessingDrawing" xmlns:wp="http://schemas.openxmlformats.org/drawingml/2006/wordprocessingDrawing" xmlns:w10="urn:schemas-microsoft-com:office:word" xmlns:w="http://schemas.openxmlformats.org/wordprocessingml/2006/main" xmlns:w14="http://schemas.microsoft.com/office/word/2010/wordml" xmlns:w15="http://schemas.microsoft.com/office/word/2012/wordml" xmlns:w16cex="http://schemas.microsoft.com/office/word/2018/wordml/cex" xmlns:w16cid="http://schemas.microsoft.com/office/word/2016/wordml/cid" xmlns:w16="http://schemas.microsoft.com/office/word/2018/wordml" xmlns:w16du="http://schemas.microsoft.com/office/word/2023/wordml/word16du" xmlns:w16sdtdh="http://schemas.microsoft.com/office/word/2020/wordml/sdtdatahash" xmlns:w16se="http://schemas.microsoft.com/office/word/2015/wordml/symex" xmlns:wpg="http://schemas.microsoft.com/office/word/2010/wordprocessingGroup" xmlns:wpi="http://schemas.microsoft.com/office/word/2010/wordprocessingInk" xmlns:wne="http://schemas.microsoft.com/office/word/2006/wordml" xmlns:wps="http://schemas.microsoft.com/office/word/2010/wordprocessingShape" mc:Ignorable="w14 w15 w16se w16cid w16 w16cex w16sdtdh w16du wp14">
+  <w:abstractNum w:abstractNumId="0" w15:restartNumberingAfterBreak="0">
+    <w:nsid w:val="36AD3883"/>
+    <w:multiLevelType w:val="hybridMultilevel"/>
+    <w:tmpl w:val="92706908"/>
+    <w:lvl w:ilvl="0" w:tplc="0409000F">
+      <w:start w:val="1"/>
+      <w:numFmt w:val="decimal"/>
+      <w:lvlText w:val="%1."/>
+      <w:lvlJc w:val="left"/>
+      <w:pPr>
+        <w:ind w:left="720" w:hanging="360"/>
+      </w:pPr>
+    </w:lvl>
+    <w:lvl w:ilvl="1" w:tplc="04090019" w:tentative="1">
+      <w:start w:val="1"/>
+      <w:numFmt w:val="lowerLetter"/>
+      <w:lvlText w:val="%2."/>
+      <w:lvlJc w:val="left"/>
+      <w:pPr>
+        <w:ind w:left="1440" w:hanging="360"/>
+      </w:pPr>
+    </w:lvl>
+    <w:lvl w:ilvl="2" w:tplc="0409001B" w:tentative="1">
+      <w:start w:val="1"/>
+      <w:numFmt w:val="lowerRoman"/>
+      <w:lvlText w:val="%3."/>
+      <w:lvlJc w:val="right"/>
+      <w:pPr>
+        <w:ind w:left="2160" w:hanging="180"/>
+      </w:pPr>
+    </w:lvl>
+    <w:lvl w:ilvl="3" w:tplc="0409000F" w:tentative="1">
+      <w:start w:val="1"/>
+      <w:numFmt w:val="decimal"/>
+      <w:lvlText w:val="%4."/>
+      <w:lvlJc w:val="left"/>
+      <w:pPr>
+        <w:ind w:left="2880" w:hanging="360"/>
+      </w:pPr>
+    </w:lvl>
+    <w:lvl w:ilvl="4" w:tplc="04090019" w:tentative="1">
+      <w:start w:val="1"/>
+      <w:numFmt w:val="lowerLetter"/>
+      <w:lvlText w:val="%5."/>
+      <w:lvlJc w:val="left"/>
+      <w:pPr>
+        <w:ind w:left="3600" w:hanging="360"/>
+      </w:pPr>
+    </w:lvl>
+    <w:lvl w:ilvl="5" w:tplc="0409001B" w:tentative="1">
+      <w:start w:val="1"/>
+      <w:numFmt w:val="lowerRoman"/>
+      <w:lvlText w:val="%6."/>
+      <w:lvlJc w:val="right"/>
+      <w:pPr>
+        <w:ind w:left="4320" w:hanging="180"/>
+      </w:pPr>
+    </w:lvl>
+    <w:lvl w:ilvl="6" w:tplc="0409000F" w:tentative="1">
+      <w:start w:val="1"/>
+      <w:numFmt w:val="decimal"/>
+      <w:lvlText w:val="%7."/>
+      <w:lvlJc w:val="left"/>
+      <w:pPr>
+        <w:ind w:left="5040" w:hanging="360"/>
+      </w:pPr>
+    </w:lvl>
+    <w:lvl w:ilvl="7" w:tplc="04090019" w:tentative="1">
+      <w:start w:val="1"/>
+      <w:numFmt w:val="lowerLetter"/>
+      <w:lvlText w:val="%8."/>
+      <w:lvlJc w:val="left"/>
+      <w:pPr>
+        <w:ind w:left="5760" w:hanging="360"/>
+      </w:pPr>
+    </w:lvl>
+    <w:lvl w:ilvl="8" w:tplc="0409001B" w:tentative="1">
+      <w:start w:val="1"/>
+      <w:numFmt w:val="lowerRoman"/>
+      <w:lvlText w:val="%9."/>
+      <w:lvlJc w:val="right"/>
+      <w:pPr>
+        <w:ind w:left="6480" w:hanging="180"/>
+      </w:pPr>
+    </w:lvl>
+  </w:abstractNum>
+  <w:num w:numId="1" w16cid:durableId="310641678">
+    <w:abstractNumId w:val="0"/>
+  </w:num>
+</w:numbering>
 </file>
 
 <file path=word/styles.xml><?xml version="1.0" encoding="utf-8"?>

</xml_diff>